<commit_message>
2.1 Bericht Dinge aus Email verbessert
</commit_message>
<xml_diff>
--- a/Bericht/MMP2 Projektbericht.docx
+++ b/Bericht/MMP2 Projektbericht.docx
@@ -396,7 +396,7 @@
                                 <w:sz w:val="36"/>
                                 <w:szCs w:val="36"/>
                               </w:rPr>
-                              <w:t>10. Februar 2013</w:t>
+                              <w:t>11. Februar 2013</w:t>
                             </w:r>
                             <w:r>
                               <w:rPr>
@@ -905,7 +905,7 @@
                           <w:sz w:val="36"/>
                           <w:szCs w:val="36"/>
                         </w:rPr>
-                        <w:t>10. Februar 2013</w:t>
+                        <w:t>11. Februar 2013</w:t>
                       </w:r>
                       <w:r>
                         <w:rPr>
@@ -3119,10 +3119,7 @@
         <w:t>im Sommers</w:t>
       </w:r>
       <w:r>
-        <w:t>e</w:t>
-      </w:r>
-      <w:r>
-        <w:t>mes</w:t>
+        <w:t>emes</w:t>
       </w:r>
       <w:r>
         <w:t>ter 2012 in der Veranstaltung Grafikprogrammierung erstellt wurde.</w:t>
@@ -3133,13 +3130,7 @@
         <w:t>Dabei handelte es sich um eine „Virtuelle Graffiti“ Applikation. Es sollte dem Benutzer ermöglicht werden auf eine</w:t>
       </w:r>
       <w:r>
-        <w:t>r Wand zu malen. Es sollte VRPN und OpenGL zum Einsatz ko</w:t>
-      </w:r>
-      <w:r>
-        <w:t>m</w:t>
-      </w:r>
-      <w:r>
-        <w:t>men.</w:t>
+        <w:t>r Wand zu malen. Es sollte VRPN und OpenGL zum Einsatz kommen.</w:t>
       </w:r>
     </w:p>
     <w:p>
@@ -3213,13 +3204,10 @@
         </w:numPr>
       </w:pPr>
       <w:r>
-        <w:t>Sauberes MVC implantieren; Es soll möglich sein den View für eine Linie aus Ta</w:t>
-      </w:r>
-      <w:r>
-        <w:t>s</w:t>
-      </w:r>
-      <w:r>
-        <w:t>tendruck auszutauschen.</w:t>
+        <w:t>Sauberes MVC imple</w:t>
+      </w:r>
+      <w:r>
+        <w:t>ntieren; Es soll möglich sein den View für eine Linie aus Tastendruck auszutauschen.</w:t>
       </w:r>
     </w:p>
     <w:p>
@@ -3465,8 +3453,6 @@
       <w:r>
         <w:t>Kinect verantwortlich ist. FAAST enthält ein VRPN Server.</w:t>
       </w:r>
-      <w:bookmarkStart w:id="10" w:name="_GoBack"/>
-      <w:bookmarkEnd w:id="10"/>
     </w:p>
     <w:p>
       <w:pPr>
@@ -3493,13 +3479,7 @@
         <w:t>e</w:t>
       </w:r>
       <w:r>
-        <w:t>nannte Sh</w:t>
-      </w:r>
-      <w:r>
-        <w:t>a</w:t>
-      </w:r>
-      <w:r>
-        <w:t>der auszuführen.</w:t>
+        <w:t>nannte Shader auszuführen.</w:t>
       </w:r>
     </w:p>
     <w:p>
@@ -3543,24 +3523,24 @@
       <w:r>
         <w:t xml:space="preserve"> </w:t>
       </w:r>
-      <w:bookmarkStart w:id="11" w:name="_Toc348292222"/>
+      <w:bookmarkStart w:id="10" w:name="_Toc348292222"/>
       <w:r>
         <w:t>Planung</w:t>
       </w:r>
       <w:bookmarkEnd w:id="9"/>
-      <w:bookmarkEnd w:id="11"/>
+      <w:bookmarkEnd w:id="10"/>
     </w:p>
     <w:p>
       <w:pPr>
         <w:pStyle w:val="berschrift2"/>
       </w:pPr>
-      <w:bookmarkStart w:id="12" w:name="_Toc348210408"/>
-      <w:bookmarkStart w:id="13" w:name="_Toc348292223"/>
+      <w:bookmarkStart w:id="11" w:name="_Toc348210408"/>
+      <w:bookmarkStart w:id="12" w:name="_Toc348292223"/>
       <w:r>
         <w:t>Allgemeines</w:t>
       </w:r>
+      <w:bookmarkEnd w:id="11"/>
       <w:bookmarkEnd w:id="12"/>
-      <w:bookmarkEnd w:id="13"/>
     </w:p>
     <w:p>
       <w:r>
@@ -3570,13 +3550,7 @@
         <w:t>e austauschen. Das hat letztes M</w:t>
       </w:r>
       <w:r>
-        <w:t>al auch gut funktioniert, das wir uns oft im VR-Labor g</w:t>
-      </w:r>
-      <w:r>
-        <w:t>e</w:t>
-      </w:r>
-      <w:r>
-        <w:t>troffen haben und dort viel gearbeitet haben.</w:t>
+        <w:t>al auch gut funktioniert, das wir uns oft im VR-Labor getroffen haben und dort viel gearbeitet haben.</w:t>
       </w:r>
       <w:r>
         <w:t xml:space="preserve"> </w:t>
@@ -3590,26 +3564,20 @@
         <w:t>t</w:t>
       </w:r>
       <w:r>
-        <w:t>scheidung kamen wir nach dem wir festgestellt haben, dass wir in diesem Semester wohl weniger Zeit für die Treffen haben werden und das VR-Labor mit anderen Studenten teilen müssen, was für uns bede</w:t>
-      </w:r>
-      <w:r>
-        <w:t>u</w:t>
-      </w:r>
-      <w:r>
-        <w:t>tet hat, dass wir wohl mehr von zuhause aus arbeiten müssen.</w:t>
+        <w:t>scheidung kamen wir nach dem wir festgestellt haben, dass wir in diesem Semester wohl weniger Zeit für die Treffen haben werden und das VR-Labor mit anderen Studenten teilen müssen, was für uns bedeutet hat, dass wir wohl mehr von zuhause aus arbeiten müssen.</w:t>
       </w:r>
     </w:p>
     <w:p>
       <w:pPr>
         <w:pStyle w:val="berschrift2"/>
       </w:pPr>
-      <w:bookmarkStart w:id="14" w:name="_Toc348210409"/>
-      <w:bookmarkStart w:id="15" w:name="_Toc348292224"/>
+      <w:bookmarkStart w:id="13" w:name="_Toc348210409"/>
+      <w:bookmarkStart w:id="14" w:name="_Toc348292224"/>
       <w:r>
         <w:t>Anwendung</w:t>
       </w:r>
+      <w:bookmarkEnd w:id="13"/>
       <w:bookmarkEnd w:id="14"/>
-      <w:bookmarkEnd w:id="15"/>
     </w:p>
     <w:p>
       <w:r>
@@ -3624,24 +3592,12 @@
     </w:p>
     <w:p>
       <w:r>
-        <w:t>Der Controller (Steuerung) wertet die eintreffenden Benutzeraktionen aus und leitet sie we</w:t>
-      </w:r>
-      <w:r>
-        <w:t>i</w:t>
-      </w:r>
-      <w:r>
-        <w:t>ter. Das Model (Zeichnungen) enthält verschiedene Informationen, die benötigt werden um das Model im View darstellen zu können. Der View (Darstellung) bekommt eine Liste von Subjekt-Objekten, die er dann darstellt.</w:t>
+        <w:t>Der Controller (Steuerung) wertet die eintreffenden Benutzeraktionen aus und leitet sie weiter. Das Model (Zeichnungen) enthält verschiedene Informationen, die benötigt werden um das Model im View darstellen zu können. Der View (Darstellung) bekommt eine Liste von Subjekt-Objekten, die er dann darstellt.</w:t>
       </w:r>
     </w:p>
     <w:p>
       <w:r>
-        <w:t>Momentan besteht die Anwendung aus einer Anwendungsklasse, die als Controller dient, aus me</w:t>
-      </w:r>
-      <w:r>
-        <w:t>h</w:t>
-      </w:r>
-      <w:r>
-        <w:t>reren View-Klassen und mehreren Modell-Klassen.</w:t>
+        <w:t>Momentan besteht die Anwendung aus einer Anwendungsklasse, die als Controller dient, aus mehreren View-Klassen und mehreren Modell-Klassen.</w:t>
       </w:r>
     </w:p>
     <w:p>
@@ -3709,25 +3665,25 @@
       <w:pPr>
         <w:pStyle w:val="berschrift1"/>
       </w:pPr>
-      <w:bookmarkStart w:id="16" w:name="_Toc348210410"/>
-      <w:bookmarkStart w:id="17" w:name="_Toc348292225"/>
+      <w:bookmarkStart w:id="15" w:name="_Toc348210410"/>
+      <w:bookmarkStart w:id="16" w:name="_Toc348292225"/>
       <w:r>
         <w:t>Umsetzung</w:t>
       </w:r>
+      <w:bookmarkEnd w:id="15"/>
       <w:bookmarkEnd w:id="16"/>
-      <w:bookmarkEnd w:id="17"/>
     </w:p>
     <w:p>
       <w:pPr>
         <w:pStyle w:val="berschrift2"/>
       </w:pPr>
-      <w:bookmarkStart w:id="18" w:name="_Toc348210411"/>
-      <w:bookmarkStart w:id="19" w:name="_Toc348292226"/>
+      <w:bookmarkStart w:id="17" w:name="_Toc348210411"/>
+      <w:bookmarkStart w:id="18" w:name="_Toc348292226"/>
       <w:r>
         <w:t>Die Anwendungsklasse</w:t>
       </w:r>
+      <w:bookmarkEnd w:id="17"/>
       <w:bookmarkEnd w:id="18"/>
-      <w:bookmarkEnd w:id="19"/>
     </w:p>
     <w:p>
       <w:r>
@@ -3743,19 +3699,7 @@
         <w:t>n</w:t>
       </w:r>
       <w:r>
-        <w:t>wendung</w:t>
-      </w:r>
-      <w:r>
-        <w:t>s</w:t>
-      </w:r>
-      <w:r>
-        <w:t>klasse. Sie dient als Controller unsers Programmes. In dieser Klasse wird der OpenGL Kontext au</w:t>
-      </w:r>
-      <w:r>
-        <w:t>f</w:t>
-      </w:r>
-      <w:r>
-        <w:t xml:space="preserve">gebaut, die VRPN-Geräte eingestellt und die einkommenden Daten verarbeitet und weitergeleitet. Auch die </w:t>
+        <w:t xml:space="preserve">wendungsklasse. Sie dient als Controller unsers Programmes. In dieser Klasse wird der OpenGL Kontext aufgebaut, die VRPN-Geräte eingestellt und die einkommenden Daten verarbeitet und weitergeleitet. Auch die </w:t>
       </w:r>
       <w:r>
         <w:t>„ActionListener“ befinden sich in dieser Klasse.</w:t>
@@ -3765,15 +3709,15 @@
       <w:pPr>
         <w:pStyle w:val="berschrift2"/>
       </w:pPr>
-      <w:bookmarkStart w:id="20" w:name="_Ref348199092"/>
-      <w:bookmarkStart w:id="21" w:name="_Toc348210412"/>
-      <w:bookmarkStart w:id="22" w:name="_Toc348292227"/>
+      <w:bookmarkStart w:id="19" w:name="_Ref348199092"/>
+      <w:bookmarkStart w:id="20" w:name="_Toc348210412"/>
+      <w:bookmarkStart w:id="21" w:name="_Toc348292227"/>
       <w:r>
         <w:t>Models und Views</w:t>
       </w:r>
+      <w:bookmarkEnd w:id="19"/>
       <w:bookmarkEnd w:id="20"/>
       <w:bookmarkEnd w:id="21"/>
-      <w:bookmarkEnd w:id="22"/>
     </w:p>
     <w:p>
       <w:r>
@@ -3810,9 +3754,9 @@
         <w:tblLook w:val="04A0" w:firstRow="1" w:lastRow="0" w:firstColumn="1" w:lastColumn="0" w:noHBand="0" w:noVBand="1"/>
       </w:tblPr>
       <w:tblGrid>
-        <w:gridCol w:w="1056"/>
-        <w:gridCol w:w="1874"/>
-        <w:gridCol w:w="6074"/>
+        <w:gridCol w:w="1055"/>
+        <w:gridCol w:w="1863"/>
+        <w:gridCol w:w="6086"/>
       </w:tblGrid>
       <w:tr>
         <w:tc>
@@ -3867,25 +3811,17 @@
             <w:shd w:val="clear" w:color="auto" w:fill="auto"/>
           </w:tcPr>
           <w:p>
-            <w:pPr>
-              <w:numPr>
-                <w:ilvl w:val="0"/>
-                <w:numId w:val="37"/>
-              </w:numPr>
-              <w:ind w:left="220" w:hanging="220"/>
-            </w:pPr>
-            <w:r>
-              <w:t>CircleView</w:t>
+            <w:r>
+              <w:t>Circle</w:t>
+            </w:r>
+            <w:r>
+              <w:t>Line</w:t>
+            </w:r>
+            <w:r>
+              <w:t>View</w:t>
             </w:r>
           </w:p>
           <w:p>
-            <w:pPr>
-              <w:numPr>
-                <w:ilvl w:val="0"/>
-                <w:numId w:val="37"/>
-              </w:numPr>
-              <w:ind w:left="220" w:hanging="220"/>
-            </w:pPr>
             <w:r>
               <w:t>PolyLineView</w:t>
             </w:r>
@@ -3931,7 +3867,12 @@
           </w:tcPr>
           <w:p>
             <w:r>
-              <w:t>WallView</w:t>
+              <w:t>WallVie</w:t>
+            </w:r>
+            <w:bookmarkStart w:id="22" w:name="_GoBack"/>
+            <w:bookmarkEnd w:id="22"/>
+            <w:r>
+              <w:t>w</w:t>
             </w:r>
           </w:p>
         </w:tc>
@@ -3942,25 +3883,19 @@
           </w:tcPr>
           <w:p>
             <w:r>
-              <w:t>Die Klasse Wall ist für das Interface und den Hintergrund der Anwendung verantwortlich. Zum Interface zählt ein Cursor der die momentane Sprühposition, und die verwe</w:t>
-            </w:r>
-            <w:r>
-              <w:t>n</w:t>
-            </w:r>
-            <w:r>
-              <w:t>dete Farbe a</w:t>
-            </w:r>
-            <w:r>
-              <w:t>n</w:t>
-            </w:r>
-            <w:r>
-              <w:t>zeigt und ein Symbol, das anzeigt, ob gerade Daten vom Tracker empfangen we</w:t>
-            </w:r>
-            <w:r>
-              <w:t>r</w:t>
-            </w:r>
-            <w:r>
-              <w:t>den oder nicht.</w:t>
+              <w:t>Die Klasse Wall ist für das Interface und den Hintergrund der Anwendung verantwortlich. Zum Interface zählt ein Cursor der die momentane Sprühposition, und die verwend</w:t>
+            </w:r>
+            <w:r>
+              <w:t>e</w:t>
+            </w:r>
+            <w:r>
+              <w:t>te Farbe anzeigt und ein Symbol, das anzeigt, ob gerade D</w:t>
+            </w:r>
+            <w:r>
+              <w:t>a</w:t>
+            </w:r>
+            <w:r>
+              <w:t>ten vom Tracker empfangen werden oder nicht.</w:t>
             </w:r>
           </w:p>
         </w:tc>
@@ -3995,13 +3930,7 @@
           </w:tcPr>
           <w:p>
             <w:r>
-              <w:t>Diese beiden Klassen sind für die Ausgabe eines Kreises verantwor</w:t>
-            </w:r>
-            <w:r>
-              <w:t>t</w:t>
-            </w:r>
-            <w:r>
-              <w:t>lich</w:t>
+              <w:t>Diese beiden Klassen sind für die Ausgabe eines Kreises verantwortlich</w:t>
             </w:r>
           </w:p>
         </w:tc>
@@ -4036,13 +3965,7 @@
           </w:tcPr>
           <w:p>
             <w:r>
-              <w:t>Diese beiden Klassen sind für die Ausgabe eines Dreieckes veran</w:t>
-            </w:r>
-            <w:r>
-              <w:t>t</w:t>
-            </w:r>
-            <w:r>
-              <w:t>wortlich</w:t>
+              <w:t>Diese beiden Klassen sind für die Ausgabe eines Dreieckes verantwortlich</w:t>
             </w:r>
           </w:p>
         </w:tc>
@@ -4230,13 +4153,7 @@
         <w:t>d</w:t>
       </w:r>
       <w:r>
-        <w:t>schirmkoo</w:t>
-      </w:r>
-      <w:r>
-        <w:t>r</w:t>
-      </w:r>
-      <w:r>
-        <w:t>dinaten um zurechnen. Dabei gingen wir von einem 4:3 Format aus.</w:t>
+        <w:t>schirmkoordinaten um zurechnen. Dabei gingen wir von einem 4:3 Format aus.</w:t>
       </w:r>
       <w:r>
         <w:br/>
@@ -6148,13 +6065,7 @@
         <w:t xml:space="preserve">dungsklasse besitzt eine </w:t>
       </w:r>
       <w:r>
-        <w:t>lin</w:t>
-      </w:r>
-      <w:r>
-        <w:t>e</w:t>
-      </w:r>
-      <w:r>
-        <w:t>List</w:t>
+        <w:t>lineList</w:t>
       </w:r>
       <w:r>
         <w:t xml:space="preserve">&lt;Line&gt;. In dieser </w:t>
@@ -6163,25 +6074,13 @@
         <w:t xml:space="preserve">lineList </w:t>
       </w:r>
       <w:r>
-        <w:t>&lt;Line&gt; wird im Konstruktor eine leere Line hinzugefügt. S</w:t>
-      </w:r>
-      <w:r>
-        <w:t>o</w:t>
-      </w:r>
-      <w:r>
-        <w:t xml:space="preserve">bald vom Benutzer der Sprüh Knopf gedrückt wird, wird diese leere Line mit Werten gefüllt. Da diese </w:t>
+        <w:t xml:space="preserve">&lt;Line&gt; wird im Konstruktor eine leere Line hinzugefügt. Sobald vom Benutzer der Sprüh Knopf gedrückt wird, wird diese leere Line mit Werten gefüllt. Da diese </w:t>
       </w:r>
       <w:r>
         <w:t>lineList</w:t>
       </w:r>
       <w:r>
-        <w:t>&lt;Line&gt; einem Observer zugewiesen ist, wird automatisch die draw() Meth</w:t>
-      </w:r>
-      <w:r>
-        <w:t>o</w:t>
-      </w:r>
-      <w:r>
-        <w:t>de der View aufgerufen.</w:t>
+        <w:t>&lt;Line&gt; einem Observer zugewiesen ist, wird automatisch die draw() Methode der View aufgerufen.</w:t>
       </w:r>
     </w:p>
     <w:p>
@@ -7849,31 +7748,13 @@
         <w:t xml:space="preserve">d für die Anwendung zu wählen. </w:t>
       </w:r>
       <w:r>
-        <w:t>Das Malen der Polygonzüge, sowie die Bitmaps und Formen richten sich an die Tracker-Daten der rechten Hand. Um nun per Wischen Geste den Hintergrund auszutauschen, wird vom Tracker der Abstand der linken Hand und linken Schulter als Ansatzpunkt zum Beginn der Geste gewählt. Sobald diese V</w:t>
-      </w:r>
-      <w:r>
-        <w:t>o</w:t>
-      </w:r>
-      <w:r>
-        <w:t>raussetzung erfüllt ist, prüft die Anwendung den Zurückgelegten Weg der linken Hand, übe</w:t>
-      </w:r>
-      <w:r>
-        <w:t>r</w:t>
-      </w:r>
-      <w:r>
-        <w:t>schreitet jener einen zuvor bestimmten Wert und die Startvoraussetzung ist weiterhin erfüllt, wird die Wischen Geste aktiviert. Analog kann mit dem Wischen in die entgege</w:t>
+        <w:t>Das Malen der Polygonzüge, sowie die Bitmaps und Formen richten sich an die Tracker-Daten der rechten Hand. Um nun per Wischen Geste den Hintergrund auszutauschen, wird vom Tracker der Abstand der linken Hand und linken Schulter als Ansatzpunkt zum Beginn der Geste gewählt. Sobald diese Voraussetzung erfüllt ist, prüft die Anwendung den Zurückgelegten Weg der linken Hand, überschreitet jener einen zuvor bestimmten Wert und die Startvoraussetzung ist weiterhin erfüllt, wird die Wischen Geste aktiviert. Analog kann mit dem Wischen in die entgege</w:t>
       </w:r>
       <w:r>
         <w:t>n</w:t>
       </w:r>
       <w:r>
-        <w:t>gesetzte Richtung der zu vorgewählte Hintergrund ausg</w:t>
-      </w:r>
-      <w:r>
-        <w:t>e</w:t>
-      </w:r>
-      <w:r>
-        <w:t>wählt werden. Der FAAST-Server ermöglicht das Einstellen eines Mirror-Mode, dieser Ermöglicht es uns die Anwendung für Rechts-, als auch Linkshänder individuell anzupassen. Die Logik der Anwendung ist hier nicht betroffen und funktioniert fehlerlos, mit dem Unterschied intern die rechte und linke Hand, sowie Schulter-Daten zu tauschen.</w:t>
+        <w:t>gesetzte Richtung der zu vorgewählte Hintergrund ausgewählt werden. Der FAAST-Server ermöglicht das Einstellen eines Mirror-Mode, dieser Ermöglicht es uns die Anwendung für Rechts-, als auch Linkshänder individuell anzupassen. Die Logik der Anwendung ist hier nicht betroffen und funktioniert fehlerlos, mit dem Unterschied intern die rechte und linke Hand, sowie Schulter-Daten zu tauschen.</w:t>
       </w:r>
     </w:p>
     <w:p>
@@ -8057,13 +7938,7 @@
     </w:p>
     <w:p>
       <w:r>
-        <w:t>Leider ist es uns noch nicht gelungen ein zufrieden stellendes Ergebnis zu erzeugen. Wir h</w:t>
-      </w:r>
-      <w:r>
-        <w:t>a</w:t>
-      </w:r>
-      <w:r>
-        <w:t>ben aber auch festgestellt, dass der Umgang mit Shader und Blending eine K</w:t>
+        <w:t>Leider ist es uns noch nicht gelungen ein zufrieden stellendes Ergebnis zu erzeugen. Wir haben aber auch festgestellt, dass der Umgang mit Shader und Blending eine K</w:t>
       </w:r>
       <w:r>
         <w:t>u</w:t>
@@ -8089,13 +7964,7 @@
     </w:p>
     <w:p>
       <w:r>
-        <w:t>In diesem Abschnitt wollen wir kurz darauf eingehen, mit welchen Mitteln wir gearbeitet h</w:t>
-      </w:r>
-      <w:r>
-        <w:t>a</w:t>
-      </w:r>
-      <w:r>
-        <w:t>ben, wie die Projektstruktur sieht und wie das Programm gestartet wird.</w:t>
+        <w:t>In diesem Abschnitt wollen wir kurz darauf eingehen, mit welchen Mitteln wir gearbeitet haben, wie die Projektstruktur sieht und wie das Programm gestartet wird.</w:t>
       </w:r>
     </w:p>
     <w:p>
@@ -8108,13 +7977,7 @@
     </w:p>
     <w:p>
       <w:r>
-        <w:t>Da auf einem Rechner nicht zwei VRPN Server gleichzeitig laufen können muss zweiter Rechner (in der Regel ist das „davis.ds.fh-kl.de“)als VRPN Server dienen. Auf diesem zwe</w:t>
-      </w:r>
-      <w:r>
-        <w:t>i</w:t>
-      </w:r>
-      <w:r>
-        <w:t>ten Rechner muss die Kinect angeschlossen und der FAAST Server gestartet sein.</w:t>
+        <w:t>Da auf einem Rechner nicht zwei VRPN Server gleichzeitig laufen können muss zweiter Rechner (in der Regel ist das „davis.ds.fh-kl.de“)als VRPN Server dienen. Auf diesem zweiten Rechner muss die Kinect angeschlossen und der FAAST Server gestartet sein.</w:t>
       </w:r>
     </w:p>
     <w:p>
@@ -8131,24 +7994,12 @@
         <w:t>e</w:t>
       </w:r>
       <w:r>
-        <w:t>malt we</w:t>
-      </w:r>
-      <w:r>
-        <w:t>r</w:t>
-      </w:r>
-      <w:r>
-        <w:t>den.</w:t>
+        <w:t>malt werden.</w:t>
       </w:r>
     </w:p>
     <w:p>
       <w:r>
-        <w:t>Will man mit der WiiMote und dem Tracker malen muss nach dem ‚p‘ gedrückt wurde noch die Taste ‚t‘ gedrückt werden. Dies sagt dem Programm, dass ab jetzt die Tracker Daten ve</w:t>
-      </w:r>
-      <w:r>
-        <w:t>r</w:t>
-      </w:r>
-      <w:r>
-        <w:t>wendet werden sollen.</w:t>
+        <w:t>Will man mit der WiiMote und dem Tracker malen muss nach dem ‚p‘ gedrückt wurde noch die Taste ‚t‘ gedrückt werden. Dies sagt dem Programm, dass ab jetzt die Tracker Daten verwendet werden sollen.</w:t>
       </w:r>
     </w:p>
     <w:p>
@@ -8163,13 +8014,7 @@
     </w:p>
     <w:p>
       <w:r>
-        <w:t>Die Quellcode Dateien, Doxygen und CMake Dateien liegen alle im selben Verzeichnis, es gibt drei unter Ordner; Textures, Stamps und Doc. Um das Projekt zu bauen wird CMake b</w:t>
-      </w:r>
-      <w:r>
-        <w:t>e</w:t>
-      </w:r>
-      <w:r>
-        <w:t>nutzt. In der Regel wird das Projekt dann in einem Unterordner des Projekts gebaut.</w:t>
+        <w:t>Die Quellcode Dateien, Doxygen und CMake Dateien liegen alle im selben Verzeichnis, es gibt drei unter Ordner; Textures, Stamps und Doc. Um das Projekt zu bauen wird CMake benutzt. In der Regel wird das Projekt dann in einem Unterordner des Projekts gebaut.</w:t>
       </w:r>
       <w:r>
         <w:t xml:space="preserve"> Der Ort an dem sich die Texturen befinden ist in einer CMake Datei festgelegt und wird beim „build“ Vorgang in den build Ordner/textures kopiert. Quell Code Dateien hingegen we</w:t>
@@ -8323,10 +8168,7 @@
         <w:t xml:space="preserve">Würden wir die Anwendung erneut erstellen würden wir uns am Anfang mehr Gedanken über die Architektur und Namensregeln machen. </w:t>
       </w:r>
       <w:r>
-        <w:t>Damit ist gemeint Regeln aufstellen die festlegen in we</w:t>
-      </w:r>
-      <w:r>
-        <w:t>l</w:t>
+        <w:t>Damit ist gemeint Regeln aufstellen die festlegen in wel</w:t>
       </w:r>
       <w:r>
         <w:t>cher Sprache geschrieben wird und wie viel abgekürzt wird.</w:t>
@@ -8334,13 +8176,7 @@
     </w:p>
     <w:p>
       <w:r>
-        <w:t>Wir würden von Anfang an im Code dokumentieren und auch von Anfang an mit einer Version</w:t>
-      </w:r>
-      <w:r>
-        <w:t>s</w:t>
-      </w:r>
-      <w:r>
-        <w:t>verwaltungssoftware</w:t>
+        <w:t>Wir würden von Anfang an im Code dokumentieren und auch von Anfang an mit einer Versionsverwaltungssoftware</w:t>
       </w:r>
       <w:r>
         <w:t xml:space="preserve"> wie zum Beispiel Git</w:t>
@@ -8404,13 +8240,13 @@
         </w:numPr>
       </w:pPr>
       <w:r>
-        <w:t>Optimierung des Sprühradius; Funktionalität ist zwar implantiert, jedoch sind die We</w:t>
-      </w:r>
-      <w:r>
-        <w:t>r</w:t>
-      </w:r>
-      <w:r>
-        <w:t>te nicht realistisch.</w:t>
+        <w:t>Optimierung des Sprühradiu</w:t>
+      </w:r>
+      <w:r>
+        <w:t>s; Funktionalität ist zwar implementiert</w:t>
+      </w:r>
+      <w:r>
+        <w:t>, jedoch sind die Werte nicht realistisch.</w:t>
       </w:r>
     </w:p>
     <w:p>
@@ -8428,13 +8264,7 @@
         <w:t>e</w:t>
       </w:r>
       <w:r>
-        <w:t>nen Farben am unteren Rand des Hintergrunds anzeigt. Diese können dann per Geste g</w:t>
-      </w:r>
-      <w:r>
-        <w:t>e</w:t>
-      </w:r>
-      <w:r>
-        <w:t>wählt werden.</w:t>
+        <w:t>nen Farben am unteren Rand des Hintergrunds anzeigt. Diese können dann per Geste gewählt werden.</w:t>
       </w:r>
     </w:p>
     <w:p>
@@ -8495,13 +8325,7 @@
         <w:contextualSpacing w:val="0"/>
       </w:pPr>
       <w:r>
-        <w:t>Texturen mit Alphakanal wählen um den Sprüheffekt dazustellen, das Blending zu erleichtern und so leere (transparente) Pixel zu erlauben die sich überschneiden können um der Herangehensweise von discard entgegenzuwirken. Z. B. mit PNG oder TGA – Formaten a</w:t>
-      </w:r>
-      <w:r>
-        <w:t>r</w:t>
-      </w:r>
-      <w:r>
-        <w:t>beiten, um dies zu erreichen.</w:t>
+        <w:t>Texturen mit Alphakanal wählen um den Sprüheffekt dazustellen, das Blending zu erleichtern und so leere (transparente) Pixel zu erlauben die sich überschneiden können um der Herangehensweise von discard entgegenzuwirken. Z. B. mit PNG oder TGA – Formaten arbeiten, um dies zu erreichen.</w:t>
       </w:r>
     </w:p>
     <w:p>
@@ -8551,13 +8375,7 @@
         <w:t>u</w:t>
       </w:r>
       <w:r>
-        <w:t>vor g</w:t>
-      </w:r>
-      <w:r>
-        <w:t>e</w:t>
-      </w:r>
-      <w:r>
-        <w:t>wählten Punkt.</w:t>
+        <w:t>vor gewählten Punkt.</w:t>
       </w:r>
     </w:p>
     <w:p/>
@@ -16690,7 +16508,7 @@
 </file>
 
 <file path=customXml/itemProps1.xml><?xml version="1.0" encoding="utf-8"?>
-<ds:datastoreItem xmlns:ds="http://schemas.openxmlformats.org/officeDocument/2006/customXml" ds:itemID="{2DD04FB5-D3B5-4B85-9082-0AA46E749B59}">
+<ds:datastoreItem xmlns:ds="http://schemas.openxmlformats.org/officeDocument/2006/customXml" ds:itemID="{4ED92B68-DF3C-4640-AE61-2F1F82749D38}">
   <ds:schemaRefs>
     <ds:schemaRef ds:uri="http://schemas.openxmlformats.org/officeDocument/2006/bibliography"/>
   </ds:schemaRefs>

</xml_diff>

<commit_message>
2.1 0.02 ->0.002 für Berichte
</commit_message>
<xml_diff>
--- a/Bericht/MMP2 Projektbericht.docx
+++ b/Bericht/MMP2 Projektbericht.docx
@@ -3867,12 +3867,7 @@
           </w:tcPr>
           <w:p>
             <w:r>
-              <w:t>WallVie</w:t>
-            </w:r>
-            <w:bookmarkStart w:id="22" w:name="_GoBack"/>
-            <w:bookmarkEnd w:id="22"/>
-            <w:r>
-              <w:t>w</w:t>
+              <w:t>WallView</w:t>
             </w:r>
           </w:p>
         </w:tc>
@@ -4032,8 +4027,8 @@
       <w:pPr>
         <w:pStyle w:val="berschrift2"/>
       </w:pPr>
-      <w:bookmarkStart w:id="23" w:name="_Toc348210413"/>
-      <w:bookmarkStart w:id="24" w:name="_Toc348292228"/>
+      <w:bookmarkStart w:id="22" w:name="_Toc348210413"/>
+      <w:bookmarkStart w:id="23" w:name="_Toc348292228"/>
       <w:r>
         <w:t>L</w:t>
       </w:r>
@@ -4043,8 +4038,8 @@
       <w:r>
         <w:t xml:space="preserve"> und Koordinatentransformation</w:t>
       </w:r>
+      <w:bookmarkEnd w:id="22"/>
       <w:bookmarkEnd w:id="23"/>
-      <w:bookmarkEnd w:id="24"/>
     </w:p>
     <w:p>
       <w:pPr>
@@ -5444,16 +5439,16 @@
           <w:rFonts w:eastAsia="MS Mincho"/>
         </w:rPr>
       </w:pPr>
-      <w:bookmarkStart w:id="25" w:name="_Toc348210414"/>
-      <w:bookmarkStart w:id="26" w:name="_Toc348292229"/>
+      <w:bookmarkStart w:id="24" w:name="_Toc348210414"/>
+      <w:bookmarkStart w:id="25" w:name="_Toc348292229"/>
       <w:r>
         <w:rPr>
           <w:rFonts w:eastAsia="MS Mincho"/>
         </w:rPr>
         <w:t>Anwendung im Code</w:t>
       </w:r>
+      <w:bookmarkEnd w:id="24"/>
       <w:bookmarkEnd w:id="25"/>
-      <w:bookmarkEnd w:id="26"/>
     </w:p>
     <w:p>
       <w:pPr>
@@ -5928,13 +5923,13 @@
       <w:pPr>
         <w:pStyle w:val="berschrift2"/>
       </w:pPr>
-      <w:bookmarkStart w:id="27" w:name="_Toc348210415"/>
-      <w:bookmarkStart w:id="28" w:name="_Toc348292230"/>
+      <w:bookmarkStart w:id="26" w:name="_Toc348210415"/>
+      <w:bookmarkStart w:id="27" w:name="_Toc348292230"/>
       <w:r>
         <w:t>Line und ihre View</w:t>
       </w:r>
+      <w:bookmarkEnd w:id="26"/>
       <w:bookmarkEnd w:id="27"/>
-      <w:bookmarkEnd w:id="28"/>
     </w:p>
     <w:p>
       <w:r>
@@ -6922,7 +6917,21 @@
                               <w:rPr>
                                 <w:rFonts w:ascii="Courier New" w:hAnsi="Courier New" w:cs="Courier New"/>
                               </w:rPr>
-                              <w:t>e.at(i).getMyUndoSizeZ()*0.02f);</w:t>
+                              <w:t>e.at(i).getMyUndoSizeZ()*0.0</w:t>
+                            </w:r>
+                            <w:r>
+                              <w:rPr>
+                                <w:rFonts w:ascii="Courier New" w:hAnsi="Courier New" w:cs="Courier New"/>
+                              </w:rPr>
+                              <w:t>0</w:t>
+                            </w:r>
+                            <w:bookmarkStart w:id="28" w:name="_GoBack"/>
+                            <w:bookmarkEnd w:id="28"/>
+                            <w:r>
+                              <w:rPr>
+                                <w:rFonts w:ascii="Courier New" w:hAnsi="Courier New" w:cs="Courier New"/>
+                              </w:rPr>
+                              <w:t>2f);</w:t>
                             </w:r>
                           </w:p>
                           <w:p>
@@ -7384,7 +7393,21 @@
                         <w:rPr>
                           <w:rFonts w:ascii="Courier New" w:hAnsi="Courier New" w:cs="Courier New"/>
                         </w:rPr>
-                        <w:t>e.at(i).getMyUndoSizeZ()*0.02f);</w:t>
+                        <w:t>e.at(i).getMyUndoSizeZ()*0.0</w:t>
+                      </w:r>
+                      <w:r>
+                        <w:rPr>
+                          <w:rFonts w:ascii="Courier New" w:hAnsi="Courier New" w:cs="Courier New"/>
+                        </w:rPr>
+                        <w:t>0</w:t>
+                      </w:r>
+                      <w:bookmarkStart w:id="29" w:name="_GoBack"/>
+                      <w:bookmarkEnd w:id="29"/>
+                      <w:r>
+                        <w:rPr>
+                          <w:rFonts w:ascii="Courier New" w:hAnsi="Courier New" w:cs="Courier New"/>
+                        </w:rPr>
+                        <w:t>2f);</w:t>
                       </w:r>
                     </w:p>
                     <w:p>
@@ -7732,13 +7755,13 @@
       <w:pPr>
         <w:pStyle w:val="berschrift2"/>
       </w:pPr>
-      <w:bookmarkStart w:id="29" w:name="_Toc348210416"/>
-      <w:bookmarkStart w:id="30" w:name="_Toc348292231"/>
+      <w:bookmarkStart w:id="30" w:name="_Toc348210416"/>
+      <w:bookmarkStart w:id="31" w:name="_Toc348292231"/>
       <w:r>
         <w:t>Gesten</w:t>
       </w:r>
-      <w:bookmarkEnd w:id="29"/>
       <w:bookmarkEnd w:id="30"/>
+      <w:bookmarkEnd w:id="31"/>
     </w:p>
     <w:p>
       <w:r>
@@ -7761,13 +7784,13 @@
       <w:pPr>
         <w:pStyle w:val="berschrift2"/>
       </w:pPr>
-      <w:bookmarkStart w:id="31" w:name="_Toc348210417"/>
-      <w:bookmarkStart w:id="32" w:name="_Toc348292232"/>
+      <w:bookmarkStart w:id="32" w:name="_Toc348210417"/>
+      <w:bookmarkStart w:id="33" w:name="_Toc348292232"/>
       <w:r>
         <w:t>Blending und GLSL</w:t>
       </w:r>
-      <w:bookmarkEnd w:id="31"/>
       <w:bookmarkEnd w:id="32"/>
+      <w:bookmarkEnd w:id="33"/>
     </w:p>
     <w:p>
       <w:r>
@@ -7954,13 +7977,13 @@
       <w:pPr>
         <w:pStyle w:val="berschrift1"/>
       </w:pPr>
-      <w:bookmarkStart w:id="33" w:name="_Toc348210418"/>
-      <w:bookmarkStart w:id="34" w:name="_Toc348292233"/>
+      <w:bookmarkStart w:id="34" w:name="_Toc348210418"/>
+      <w:bookmarkStart w:id="35" w:name="_Toc348292233"/>
       <w:r>
         <w:t>Projektumgebung</w:t>
       </w:r>
-      <w:bookmarkEnd w:id="33"/>
       <w:bookmarkEnd w:id="34"/>
+      <w:bookmarkEnd w:id="35"/>
     </w:p>
     <w:p>
       <w:r>
@@ -8006,11 +8029,11 @@
       <w:pPr>
         <w:pStyle w:val="berschrift2"/>
       </w:pPr>
-      <w:bookmarkStart w:id="35" w:name="_Toc348292234"/>
+      <w:bookmarkStart w:id="36" w:name="_Toc348292234"/>
       <w:r>
         <w:t>Projektstruktur</w:t>
       </w:r>
-      <w:bookmarkEnd w:id="35"/>
+      <w:bookmarkEnd w:id="36"/>
     </w:p>
     <w:p>
       <w:r>
@@ -8092,108 +8115,108 @@
       <w:pPr>
         <w:pStyle w:val="berschrift2"/>
       </w:pPr>
-      <w:bookmarkStart w:id="36" w:name="_Toc348210419"/>
-      <w:bookmarkStart w:id="37" w:name="_Toc348292235"/>
+      <w:bookmarkStart w:id="37" w:name="_Toc348210419"/>
+      <w:bookmarkStart w:id="38" w:name="_Toc348292235"/>
       <w:r>
         <w:t>Programme</w:t>
       </w:r>
-      <w:bookmarkEnd w:id="36"/>
       <w:bookmarkEnd w:id="37"/>
-    </w:p>
-    <w:p>
-      <w:r>
-        <w:t>Verwendet wurden folgende Programme:</w:t>
-      </w:r>
-    </w:p>
-    <w:p>
-      <w:r>
-        <w:t>CMake 2.8 und höher</w:t>
-      </w:r>
-    </w:p>
-    <w:p>
-      <w:r>
-        <w:t>Visual Studio 9 2008 Win64</w:t>
-      </w:r>
-    </w:p>
-    <w:p>
-      <w:r>
-        <w:t>MS Word 2010</w:t>
-      </w:r>
-    </w:p>
-    <w:p>
-      <w:r>
-        <w:t>IrfanView</w:t>
-      </w:r>
-    </w:p>
-    <w:p>
-      <w:r>
-        <w:t>Git</w:t>
-      </w:r>
-    </w:p>
-    <w:p>
-      <w:r>
-        <w:t>FAAST</w:t>
-      </w:r>
-    </w:p>
-    <w:p>
-      <w:r>
-        <w:t>Doxygen</w:t>
-      </w:r>
-      <w:r>
-        <w:br w:type="page"/>
-      </w:r>
-    </w:p>
-    <w:p>
-      <w:pPr>
-        <w:pStyle w:val="berschrift1"/>
-      </w:pPr>
-      <w:bookmarkStart w:id="38" w:name="_Toc348292236"/>
-      <w:r>
-        <w:t>Rückblick und zukünftige Arbeit</w:t>
-      </w:r>
       <w:bookmarkEnd w:id="38"/>
     </w:p>
     <w:p>
-      <w:pPr>
-        <w:pStyle w:val="berschrift2"/>
-      </w:pPr>
-      <w:bookmarkStart w:id="39" w:name="_Toc348292237"/>
-      <w:r>
-        <w:t>Was würden wir anders machen?</w:t>
+      <w:r>
+        <w:t>Verwendet wurden folgende Programme:</w:t>
+      </w:r>
+    </w:p>
+    <w:p>
+      <w:r>
+        <w:t>CMake 2.8 und höher</w:t>
+      </w:r>
+    </w:p>
+    <w:p>
+      <w:r>
+        <w:t>Visual Studio 9 2008 Win64</w:t>
+      </w:r>
+    </w:p>
+    <w:p>
+      <w:r>
+        <w:t>MS Word 2010</w:t>
+      </w:r>
+    </w:p>
+    <w:p>
+      <w:r>
+        <w:t>IrfanView</w:t>
+      </w:r>
+    </w:p>
+    <w:p>
+      <w:r>
+        <w:t>Git</w:t>
+      </w:r>
+    </w:p>
+    <w:p>
+      <w:r>
+        <w:t>FAAST</w:t>
+      </w:r>
+    </w:p>
+    <w:p>
+      <w:r>
+        <w:t>Doxygen</w:t>
+      </w:r>
+      <w:r>
+        <w:br w:type="page"/>
+      </w:r>
+    </w:p>
+    <w:p>
+      <w:pPr>
+        <w:pStyle w:val="berschrift1"/>
+      </w:pPr>
+      <w:bookmarkStart w:id="39" w:name="_Toc348292236"/>
+      <w:r>
+        <w:t>Rückblick und zukünftige Arbeit</w:t>
       </w:r>
       <w:bookmarkEnd w:id="39"/>
     </w:p>
     <w:p>
-      <w:r>
-        <w:t xml:space="preserve">Würden wir die Anwendung erneut erstellen würden wir uns am Anfang mehr Gedanken über die Architektur und Namensregeln machen. </w:t>
-      </w:r>
-      <w:r>
-        <w:t>Damit ist gemeint Regeln aufstellen die festlegen in wel</w:t>
-      </w:r>
-      <w:r>
-        <w:t>cher Sprache geschrieben wird und wie viel abgekürzt wird.</w:t>
-      </w:r>
+      <w:pPr>
+        <w:pStyle w:val="berschrift2"/>
+      </w:pPr>
+      <w:bookmarkStart w:id="40" w:name="_Toc348292237"/>
+      <w:r>
+        <w:t>Was würden wir anders machen?</w:t>
+      </w:r>
+      <w:bookmarkEnd w:id="40"/>
     </w:p>
     <w:p>
       <w:r>
-        <w:t>Wir würden von Anfang an im Code dokumentieren und auch von Anfang an mit einer Versionsverwaltungssoftware</w:t>
-      </w:r>
-      <w:r>
-        <w:t xml:space="preserve"> wie zum Beispiel Git</w:t>
-      </w:r>
-      <w:r>
-        <w:t xml:space="preserve"> arbeiten.</w:t>
+        <w:t xml:space="preserve">Würden wir die Anwendung erneut erstellen würden wir uns am Anfang mehr Gedanken über die Architektur und Namensregeln machen. </w:t>
+      </w:r>
+      <w:r>
+        <w:t>Damit ist gemeint Regeln aufstellen die festlegen in wel</w:t>
+      </w:r>
+      <w:r>
+        <w:t>cher Sprache geschrieben wird und wie viel abgekürzt wird.</w:t>
       </w:r>
     </w:p>
     <w:p>
+      <w:r>
+        <w:t>Wir würden von Anfang an im Code dokumentieren und auch von Anfang an mit einer Versionsverwaltungssoftware</w:t>
+      </w:r>
+      <w:r>
+        <w:t xml:space="preserve"> wie zum Beispiel Git</w:t>
+      </w:r>
+      <w:r>
+        <w:t xml:space="preserve"> arbeiten.</w:t>
+      </w:r>
+    </w:p>
+    <w:p>
       <w:pPr>
         <w:pStyle w:val="berschrift2"/>
       </w:pPr>
-      <w:bookmarkStart w:id="40" w:name="_Toc348292238"/>
+      <w:bookmarkStart w:id="41" w:name="_Toc348292238"/>
       <w:r>
         <w:t>Wie könnte man die Anwendung erweitern oder verbessern?</w:t>
       </w:r>
-      <w:bookmarkEnd w:id="40"/>
+      <w:bookmarkEnd w:id="41"/>
     </w:p>
     <w:p>
       <w:pPr>
@@ -8395,7 +8418,7 @@
         <w:br w:type="page"/>
       </w:r>
     </w:p>
-    <w:bookmarkStart w:id="41" w:name="_Toc348292239" w:displacedByCustomXml="next"/>
+    <w:bookmarkStart w:id="42" w:name="_Toc348292239" w:displacedByCustomXml="next"/>
     <w:sdt>
       <w:sdtPr>
         <w:rPr>
@@ -8419,17 +8442,17 @@
           <w:r>
             <w:t>Literaturverzeichnis</w:t>
           </w:r>
-          <w:bookmarkEnd w:id="41"/>
+          <w:bookmarkEnd w:id="42"/>
         </w:p>
         <w:p>
           <w:pPr>
             <w:pStyle w:val="berschrift2"/>
           </w:pPr>
-          <w:bookmarkStart w:id="42" w:name="_Toc348292240"/>
+          <w:bookmarkStart w:id="43" w:name="_Toc348292240"/>
           <w:r>
             <w:t>Dokumente</w:t>
           </w:r>
-          <w:bookmarkEnd w:id="42"/>
+          <w:bookmarkEnd w:id="43"/>
         </w:p>
         <w:sdt>
           <w:sdtPr>
@@ -8728,14 +8751,14 @@
                 </w:rPr>
                 <w:fldChar w:fldCharType="end"/>
               </w:r>
-              <w:bookmarkStart w:id="43" w:name="_Toc348292241"/>
+              <w:bookmarkStart w:id="44" w:name="_Toc348292241"/>
               <w:r>
                 <w:rPr>
                   <w:bCs/>
                 </w:rPr>
                 <w:t>Texturen und Logo</w:t>
               </w:r>
-              <w:bookmarkEnd w:id="43"/>
+              <w:bookmarkEnd w:id="44"/>
             </w:p>
             <w:p>
               <w:r>
@@ -8933,30 +8956,30 @@
       <w:r>
         <w:br w:type="page"/>
       </w:r>
-      <w:bookmarkStart w:id="44" w:name="_Toc348210420"/>
-      <w:bookmarkStart w:id="45" w:name="_Toc348292242"/>
+      <w:bookmarkStart w:id="45" w:name="_Toc348210420"/>
+      <w:bookmarkStart w:id="46" w:name="_Toc348292242"/>
       <w:r>
         <w:t>Anhang</w:t>
       </w:r>
-      <w:bookmarkEnd w:id="44"/>
       <w:bookmarkEnd w:id="45"/>
+      <w:bookmarkEnd w:id="46"/>
     </w:p>
     <w:p>
       <w:pPr>
         <w:pStyle w:val="berschrift2"/>
       </w:pPr>
-      <w:bookmarkStart w:id="46" w:name="_Toc348210421"/>
-      <w:bookmarkStart w:id="47" w:name="_Ref348265194"/>
-      <w:bookmarkStart w:id="48" w:name="_Toc348292243"/>
+      <w:bookmarkStart w:id="47" w:name="_Toc348210421"/>
+      <w:bookmarkStart w:id="48" w:name="_Ref348265194"/>
+      <w:bookmarkStart w:id="49" w:name="_Toc348292243"/>
       <w:r>
         <w:t xml:space="preserve">Entwurf eines </w:t>
       </w:r>
       <w:r>
         <w:t>Klassendiagram für geplante Vererbung</w:t>
       </w:r>
-      <w:bookmarkEnd w:id="46"/>
       <w:bookmarkEnd w:id="47"/>
       <w:bookmarkEnd w:id="48"/>
+      <w:bookmarkEnd w:id="49"/>
     </w:p>
     <w:p>
       <w:pPr>
@@ -16508,7 +16531,7 @@
 </file>
 
 <file path=customXml/itemProps1.xml><?xml version="1.0" encoding="utf-8"?>
-<ds:datastoreItem xmlns:ds="http://schemas.openxmlformats.org/officeDocument/2006/customXml" ds:itemID="{4ED92B68-DF3C-4640-AE61-2F1F82749D38}">
+<ds:datastoreItem xmlns:ds="http://schemas.openxmlformats.org/officeDocument/2006/customXml" ds:itemID="{1EEF3BEE-F969-4F0D-9CDE-05026413D381}">
   <ds:schemaRefs>
     <ds:schemaRef ds:uri="http://schemas.openxmlformats.org/officeDocument/2006/bibliography"/>
   </ds:schemaRefs>

</xml_diff>